<commit_message>
01-B draft run (caveat: HE prior issue)
</commit_message>
<xml_diff>
--- a/outputs/01-A-BHM-Casestudy-ORR-Larotrec.docx
+++ b/outputs/01-A-BHM-Casestudy-ORR-Larotrec.docx
@@ -35,7 +35,7 @@
         <w:t xml:space="preserve"> </w:t>
       </w:r>
       <w:r>
-        <w:t xml:space="preserve">03,</w:t>
+        <w:t xml:space="preserve">10,</w:t>
       </w:r>
       <w:r>
         <w:t xml:space="preserve"> </w:t>
@@ -202,14 +202,14 @@
     <w:tbl>
       <w:tblPr>
         <w:tblStyle w:val="Table"/>
-        <w:tblW w:type="pct" w:w="2847.222222222222"/>
+        <w:tblW w:type="pct" w:w="2916.6666666666665"/>
         <w:tblLook w:firstRow="1"/>
       </w:tblPr>
       <w:tblGrid>
         <w:gridCol w:w="2750"/>
         <w:gridCol w:w="550"/>
         <w:gridCol w:w="550"/>
-        <w:gridCol w:w="660"/>
+        <w:gridCol w:w="770"/>
       </w:tblGrid>
       <w:tr>
         <w:trPr>
@@ -1414,7 +1414,7 @@
         <w:rPr>
           <w:rStyle w:val="VerbatimChar"/>
         </w:rPr>
-        <w:t xml:space="preserve">##    Total graph size: 70</w:t>
+        <w:t xml:space="preserve">##    Total graph size: 69</w:t>
       </w:r>
       <w:r>
         <w:br w:type="textWrapping"/>
@@ -2320,7 +2320,7 @@
               <a:graphicData uri="http://schemas.openxmlformats.org/drawingml/2006/picture">
                 <pic:pic>
                   <pic:nvPicPr>
-                    <pic:cNvPr descr="C:/GIT/punta/outputs/01-A-BHM-Casestudy-ORR-Larotrec_files/figure-docx/unnamed-chunk-7-1.png" id="0" name="Picture"/>
+                    <pic:cNvPr descr="/home/bceuser/gsteigs1/GITHUB.COM/punta/outputs/01-A-BHM-Casestudy-ORR-Larotrec_files/figure-docx/unnamed-chunk-7-1.png" id="0" name="Picture"/>
                     <pic:cNvPicPr>
                       <a:picLocks noChangeArrowheads="1" noChangeAspect="1"/>
                     </pic:cNvPicPr>
@@ -3421,7 +3421,7 @@
               <a:graphicData uri="http://schemas.openxmlformats.org/drawingml/2006/picture">
                 <pic:pic>
                   <pic:nvPicPr>
-                    <pic:cNvPr descr="C:/GIT/punta/outputs/01-A-BHM-Casestudy-ORR-Larotrec_files/figure-docx/unnamed-chunk-9-1.png" id="0" name="Picture"/>
+                    <pic:cNvPr descr="/home/bceuser/gsteigs1/GITHUB.COM/punta/outputs/01-A-BHM-Casestudy-ORR-Larotrec_files/figure-docx/unnamed-chunk-9-1.png" id="0" name="Picture"/>
                     <pic:cNvPicPr>
                       <a:picLocks noChangeArrowheads="1" noChangeAspect="1"/>
                     </pic:cNvPicPr>
@@ -3463,7 +3463,7 @@
               <a:graphicData uri="http://schemas.openxmlformats.org/drawingml/2006/picture">
                 <pic:pic>
                   <pic:nvPicPr>
-                    <pic:cNvPr descr="C:/GIT/punta/outputs/01-A-BHM-Casestudy-ORR-Larotrec_files/figure-docx/unnamed-chunk-9-2.png" id="0" name="Picture"/>
+                    <pic:cNvPr descr="/home/bceuser/gsteigs1/GITHUB.COM/punta/outputs/01-A-BHM-Casestudy-ORR-Larotrec_files/figure-docx/unnamed-chunk-9-2.png" id="0" name="Picture"/>
                     <pic:cNvPicPr>
                       <a:picLocks noChangeArrowheads="1" noChangeAspect="1"/>
                     </pic:cNvPicPr>
@@ -3525,7 +3525,7 @@
               <a:graphicData uri="http://schemas.openxmlformats.org/drawingml/2006/picture">
                 <pic:pic>
                   <pic:nvPicPr>
-                    <pic:cNvPr descr="C:/GIT/punta/outputs/01-A-BHM-Casestudy-ORR-Larotrec_files/figure-docx/unnamed-chunk-10-1.png" id="0" name="Picture"/>
+                    <pic:cNvPr descr="/home/bceuser/gsteigs1/GITHUB.COM/punta/outputs/01-A-BHM-Casestudy-ORR-Larotrec_files/figure-docx/unnamed-chunk-10-1.png" id="0" name="Picture"/>
                     <pic:cNvPicPr>
                       <a:picLocks noChangeArrowheads="1" noChangeAspect="1"/>
                     </pic:cNvPicPr>
@@ -4536,7 +4536,7 @@
               <a:graphicData uri="http://schemas.openxmlformats.org/drawingml/2006/picture">
                 <pic:pic>
                   <pic:nvPicPr>
-                    <pic:cNvPr descr="C:/GIT/punta/outputs/01-A-BHM-Casestudy-ORR-Larotrec_files/figure-docx/unnamed-chunk-14-1.png" id="0" name="Picture"/>
+                    <pic:cNvPr descr="/home/bceuser/gsteigs1/GITHUB.COM/punta/outputs/01-A-BHM-Casestudy-ORR-Larotrec_files/figure-docx/unnamed-chunk-14-1.png" id="0" name="Picture"/>
                     <pic:cNvPicPr>
                       <a:picLocks noChangeArrowheads="1" noChangeAspect="1"/>
                     </pic:cNvPicPr>
@@ -5637,7 +5637,7 @@
               <a:graphicData uri="http://schemas.openxmlformats.org/drawingml/2006/picture">
                 <pic:pic>
                   <pic:nvPicPr>
-                    <pic:cNvPr descr="C:/GIT/punta/outputs/01-A-BHM-Casestudy-ORR-Larotrec_files/figure-docx/unnamed-chunk-16-1.png" id="0" name="Picture"/>
+                    <pic:cNvPr descr="/home/bceuser/gsteigs1/GITHUB.COM/punta/outputs/01-A-BHM-Casestudy-ORR-Larotrec_files/figure-docx/unnamed-chunk-16-1.png" id="0" name="Picture"/>
                     <pic:cNvPicPr>
                       <a:picLocks noChangeArrowheads="1" noChangeAspect="1"/>
                     </pic:cNvPicPr>
@@ -5679,7 +5679,7 @@
               <a:graphicData uri="http://schemas.openxmlformats.org/drawingml/2006/picture">
                 <pic:pic>
                   <pic:nvPicPr>
-                    <pic:cNvPr descr="C:/GIT/punta/outputs/01-A-BHM-Casestudy-ORR-Larotrec_files/figure-docx/unnamed-chunk-16-2.png" id="0" name="Picture"/>
+                    <pic:cNvPr descr="/home/bceuser/gsteigs1/GITHUB.COM/punta/outputs/01-A-BHM-Casestudy-ORR-Larotrec_files/figure-docx/unnamed-chunk-16-2.png" id="0" name="Picture"/>
                     <pic:cNvPicPr>
                       <a:picLocks noChangeArrowheads="1" noChangeAspect="1"/>
                     </pic:cNvPicPr>
@@ -5792,7 +5792,7 @@
         <w:rPr>
           <w:rStyle w:val="VerbatimChar"/>
         </w:rPr>
-        <w:t xml:space="preserve">##    Total graph size: 71</w:t>
+        <w:t xml:space="preserve">##    Total graph size: 70</w:t>
       </w:r>
       <w:r>
         <w:br w:type="textWrapping"/>
@@ -6698,7 +6698,7 @@
               <a:graphicData uri="http://schemas.openxmlformats.org/drawingml/2006/picture">
                 <pic:pic>
                   <pic:nvPicPr>
-                    <pic:cNvPr descr="C:/GIT/punta/outputs/01-A-BHM-Casestudy-ORR-Larotrec_files/figure-docx/unnamed-chunk-20-1.png" id="0" name="Picture"/>
+                    <pic:cNvPr descr="/home/bceuser/gsteigs1/GITHUB.COM/punta/outputs/01-A-BHM-Casestudy-ORR-Larotrec_files/figure-docx/unnamed-chunk-20-1.png" id="0" name="Picture"/>
                     <pic:cNvPicPr>
                       <a:picLocks noChangeArrowheads="1" noChangeAspect="1"/>
                     </pic:cNvPicPr>
@@ -7799,7 +7799,7 @@
               <a:graphicData uri="http://schemas.openxmlformats.org/drawingml/2006/picture">
                 <pic:pic>
                   <pic:nvPicPr>
-                    <pic:cNvPr descr="C:/GIT/punta/outputs/01-A-BHM-Casestudy-ORR-Larotrec_files/figure-docx/unnamed-chunk-22-1.png" id="0" name="Picture"/>
+                    <pic:cNvPr descr="/home/bceuser/gsteigs1/GITHUB.COM/punta/outputs/01-A-BHM-Casestudy-ORR-Larotrec_files/figure-docx/unnamed-chunk-22-1.png" id="0" name="Picture"/>
                     <pic:cNvPicPr>
                       <a:picLocks noChangeArrowheads="1" noChangeAspect="1"/>
                     </pic:cNvPicPr>
@@ -7841,7 +7841,7 @@
               <a:graphicData uri="http://schemas.openxmlformats.org/drawingml/2006/picture">
                 <pic:pic>
                   <pic:nvPicPr>
-                    <pic:cNvPr descr="C:/GIT/punta/outputs/01-A-BHM-Casestudy-ORR-Larotrec_files/figure-docx/unnamed-chunk-22-2.png" id="0" name="Picture"/>
+                    <pic:cNvPr descr="/home/bceuser/gsteigs1/GITHUB.COM/punta/outputs/01-A-BHM-Casestudy-ORR-Larotrec_files/figure-docx/unnamed-chunk-22-2.png" id="0" name="Picture"/>
                     <pic:cNvPicPr>
                       <a:picLocks noChangeArrowheads="1" noChangeAspect="1"/>
                     </pic:cNvPicPr>
@@ -7903,7 +7903,7 @@
               <a:graphicData uri="http://schemas.openxmlformats.org/drawingml/2006/picture">
                 <pic:pic>
                   <pic:nvPicPr>
-                    <pic:cNvPr descr="C:/GIT/punta/outputs/01-A-BHM-Casestudy-ORR-Larotrec_files/figure-docx/unnamed-chunk-23-1.png" id="0" name="Picture"/>
+                    <pic:cNvPr descr="/home/bceuser/gsteigs1/GITHUB.COM/punta/outputs/01-A-BHM-Casestudy-ORR-Larotrec_files/figure-docx/unnamed-chunk-23-1.png" id="0" name="Picture"/>
                     <pic:cNvPicPr>
                       <a:picLocks noChangeArrowheads="1" noChangeAspect="1"/>
                     </pic:cNvPicPr>
@@ -8016,7 +8016,7 @@
         <w:rPr>
           <w:rStyle w:val="VerbatimChar"/>
         </w:rPr>
-        <w:t xml:space="preserve">##    Total graph size: 71</w:t>
+        <w:t xml:space="preserve">##    Total graph size: 70</w:t>
       </w:r>
       <w:r>
         <w:br w:type="textWrapping"/>
@@ -8922,7 +8922,7 @@
               <a:graphicData uri="http://schemas.openxmlformats.org/drawingml/2006/picture">
                 <pic:pic>
                   <pic:nvPicPr>
-                    <pic:cNvPr descr="C:/GIT/punta/outputs/01-A-BHM-Casestudy-ORR-Larotrec_files/figure-docx/unnamed-chunk-27-1.png" id="0" name="Picture"/>
+                    <pic:cNvPr descr="/home/bceuser/gsteigs1/GITHUB.COM/punta/outputs/01-A-BHM-Casestudy-ORR-Larotrec_files/figure-docx/unnamed-chunk-27-1.png" id="0" name="Picture"/>
                     <pic:cNvPicPr>
                       <a:picLocks noChangeArrowheads="1" noChangeAspect="1"/>
                     </pic:cNvPicPr>
@@ -10023,7 +10023,7 @@
               <a:graphicData uri="http://schemas.openxmlformats.org/drawingml/2006/picture">
                 <pic:pic>
                   <pic:nvPicPr>
-                    <pic:cNvPr descr="C:/GIT/punta/outputs/01-A-BHM-Casestudy-ORR-Larotrec_files/figure-docx/unnamed-chunk-29-1.png" id="0" name="Picture"/>
+                    <pic:cNvPr descr="/home/bceuser/gsteigs1/GITHUB.COM/punta/outputs/01-A-BHM-Casestudy-ORR-Larotrec_files/figure-docx/unnamed-chunk-29-1.png" id="0" name="Picture"/>
                     <pic:cNvPicPr>
                       <a:picLocks noChangeArrowheads="1" noChangeAspect="1"/>
                     </pic:cNvPicPr>
@@ -10065,7 +10065,7 @@
               <a:graphicData uri="http://schemas.openxmlformats.org/drawingml/2006/picture">
                 <pic:pic>
                   <pic:nvPicPr>
-                    <pic:cNvPr descr="C:/GIT/punta/outputs/01-A-BHM-Casestudy-ORR-Larotrec_files/figure-docx/unnamed-chunk-29-2.png" id="0" name="Picture"/>
+                    <pic:cNvPr descr="/home/bceuser/gsteigs1/GITHUB.COM/punta/outputs/01-A-BHM-Casestudy-ORR-Larotrec_files/figure-docx/unnamed-chunk-29-2.png" id="0" name="Picture"/>
                     <pic:cNvPicPr>
                       <a:picLocks noChangeArrowheads="1" noChangeAspect="1"/>
                     </pic:cNvPicPr>
@@ -10127,7 +10127,7 @@
               <a:graphicData uri="http://schemas.openxmlformats.org/drawingml/2006/picture">
                 <pic:pic>
                   <pic:nvPicPr>
-                    <pic:cNvPr descr="C:/GIT/punta/outputs/01-A-BHM-Casestudy-ORR-Larotrec_files/figure-docx/unnamed-chunk-30-1.png" id="0" name="Picture"/>
+                    <pic:cNvPr descr="/home/bceuser/gsteigs1/GITHUB.COM/punta/outputs/01-A-BHM-Casestudy-ORR-Larotrec_files/figure-docx/unnamed-chunk-30-1.png" id="0" name="Picture"/>
                     <pic:cNvPicPr>
                       <a:picLocks noChangeArrowheads="1" noChangeAspect="1"/>
                     </pic:cNvPicPr>
@@ -10198,14 +10198,14 @@
     <w:tbl>
       <w:tblPr>
         <w:tblStyle w:val="Table"/>
-        <w:tblW w:type="pct" w:w="2847.222222222222"/>
+        <w:tblW w:type="pct" w:w="2916.6666666666665"/>
         <w:tblLook w:firstRow="1"/>
       </w:tblPr>
       <w:tblGrid>
         <w:gridCol w:w="2750"/>
         <w:gridCol w:w="550"/>
         <w:gridCol w:w="550"/>
-        <w:gridCol w:w="660"/>
+        <w:gridCol w:w="770"/>
       </w:tblGrid>
       <w:tr>
         <w:trPr>
@@ -10711,7 +10711,7 @@
         <w:rPr>
           <w:rStyle w:val="VerbatimChar"/>
         </w:rPr>
-        <w:t xml:space="preserve">##    Total graph size: 46</w:t>
+        <w:t xml:space="preserve">##    Total graph size: 45</w:t>
       </w:r>
       <w:r>
         <w:br w:type="textWrapping"/>
@@ -11335,7 +11335,7 @@
               <a:graphicData uri="http://schemas.openxmlformats.org/drawingml/2006/picture">
                 <pic:pic>
                   <pic:nvPicPr>
-                    <pic:cNvPr descr="C:/GIT/punta/outputs/01-A-BHM-Casestudy-ORR-Larotrec_files/figure-docx/unnamed-chunk-35-1.png" id="0" name="Picture"/>
+                    <pic:cNvPr descr="/home/bceuser/gsteigs1/GITHUB.COM/punta/outputs/01-A-BHM-Casestudy-ORR-Larotrec_files/figure-docx/unnamed-chunk-35-1.png" id="0" name="Picture"/>
                     <pic:cNvPicPr>
                       <a:picLocks noChangeArrowheads="1" noChangeAspect="1"/>
                     </pic:cNvPicPr>
@@ -12088,7 +12088,7 @@
               <a:graphicData uri="http://schemas.openxmlformats.org/drawingml/2006/picture">
                 <pic:pic>
                   <pic:nvPicPr>
-                    <pic:cNvPr descr="C:/GIT/punta/outputs/01-A-BHM-Casestudy-ORR-Larotrec_files/figure-docx/unnamed-chunk-37-1.png" id="0" name="Picture"/>
+                    <pic:cNvPr descr="/home/bceuser/gsteigs1/GITHUB.COM/punta/outputs/01-A-BHM-Casestudy-ORR-Larotrec_files/figure-docx/unnamed-chunk-37-1.png" id="0" name="Picture"/>
                     <pic:cNvPicPr>
                       <a:picLocks noChangeArrowheads="1" noChangeAspect="1"/>
                     </pic:cNvPicPr>
@@ -12130,7 +12130,7 @@
               <a:graphicData uri="http://schemas.openxmlformats.org/drawingml/2006/picture">
                 <pic:pic>
                   <pic:nvPicPr>
-                    <pic:cNvPr descr="C:/GIT/punta/outputs/01-A-BHM-Casestudy-ORR-Larotrec_files/figure-docx/unnamed-chunk-37-2.png" id="0" name="Picture"/>
+                    <pic:cNvPr descr="/home/bceuser/gsteigs1/GITHUB.COM/punta/outputs/01-A-BHM-Casestudy-ORR-Larotrec_files/figure-docx/unnamed-chunk-37-2.png" id="0" name="Picture"/>
                     <pic:cNvPicPr>
                       <a:picLocks noChangeArrowheads="1" noChangeAspect="1"/>
                     </pic:cNvPicPr>
@@ -12192,7 +12192,7 @@
               <a:graphicData uri="http://schemas.openxmlformats.org/drawingml/2006/picture">
                 <pic:pic>
                   <pic:nvPicPr>
-                    <pic:cNvPr descr="C:/GIT/punta/outputs/01-A-BHM-Casestudy-ORR-Larotrec_files/figure-docx/unnamed-chunk-38-1.png" id="0" name="Picture"/>
+                    <pic:cNvPr descr="/home/bceuser/gsteigs1/GITHUB.COM/punta/outputs/01-A-BHM-Casestudy-ORR-Larotrec_files/figure-docx/unnamed-chunk-38-1.png" id="0" name="Picture"/>
                     <pic:cNvPicPr>
                       <a:picLocks noChangeArrowheads="1" noChangeAspect="1"/>
                     </pic:cNvPicPr>
@@ -12297,7 +12297,7 @@
         <w:rPr>
           <w:rStyle w:val="VerbatimChar"/>
         </w:rPr>
-        <w:t xml:space="preserve">##    Total graph size: 47</w:t>
+        <w:t xml:space="preserve">##    Total graph size: 46</w:t>
       </w:r>
       <w:r>
         <w:br w:type="textWrapping"/>
@@ -12921,7 +12921,7 @@
               <a:graphicData uri="http://schemas.openxmlformats.org/drawingml/2006/picture">
                 <pic:pic>
                   <pic:nvPicPr>
-                    <pic:cNvPr descr="C:/GIT/punta/outputs/01-A-BHM-Casestudy-ORR-Larotrec_files/figure-docx/unnamed-chunk-42-1.png" id="0" name="Picture"/>
+                    <pic:cNvPr descr="/home/bceuser/gsteigs1/GITHUB.COM/punta/outputs/01-A-BHM-Casestudy-ORR-Larotrec_files/figure-docx/unnamed-chunk-42-1.png" id="0" name="Picture"/>
                     <pic:cNvPicPr>
                       <a:picLocks noChangeArrowheads="1" noChangeAspect="1"/>
                     </pic:cNvPicPr>
@@ -13674,7 +13674,7 @@
               <a:graphicData uri="http://schemas.openxmlformats.org/drawingml/2006/picture">
                 <pic:pic>
                   <pic:nvPicPr>
-                    <pic:cNvPr descr="C:/GIT/punta/outputs/01-A-BHM-Casestudy-ORR-Larotrec_files/figure-docx/unnamed-chunk-44-1.png" id="0" name="Picture"/>
+                    <pic:cNvPr descr="/home/bceuser/gsteigs1/GITHUB.COM/punta/outputs/01-A-BHM-Casestudy-ORR-Larotrec_files/figure-docx/unnamed-chunk-44-1.png" id="0" name="Picture"/>
                     <pic:cNvPicPr>
                       <a:picLocks noChangeArrowheads="1" noChangeAspect="1"/>
                     </pic:cNvPicPr>
@@ -13716,7 +13716,7 @@
               <a:graphicData uri="http://schemas.openxmlformats.org/drawingml/2006/picture">
                 <pic:pic>
                   <pic:nvPicPr>
-                    <pic:cNvPr descr="C:/GIT/punta/outputs/01-A-BHM-Casestudy-ORR-Larotrec_files/figure-docx/unnamed-chunk-44-2.png" id="0" name="Picture"/>
+                    <pic:cNvPr descr="/home/bceuser/gsteigs1/GITHUB.COM/punta/outputs/01-A-BHM-Casestudy-ORR-Larotrec_files/figure-docx/unnamed-chunk-44-2.png" id="0" name="Picture"/>
                     <pic:cNvPicPr>
                       <a:picLocks noChangeArrowheads="1" noChangeAspect="1"/>
                     </pic:cNvPicPr>
@@ -13778,7 +13778,7 @@
               <a:graphicData uri="http://schemas.openxmlformats.org/drawingml/2006/picture">
                 <pic:pic>
                   <pic:nvPicPr>
-                    <pic:cNvPr descr="C:/GIT/punta/outputs/01-A-BHM-Casestudy-ORR-Larotrec_files/figure-docx/unnamed-chunk-45-1.png" id="0" name="Picture"/>
+                    <pic:cNvPr descr="/home/bceuser/gsteigs1/GITHUB.COM/punta/outputs/01-A-BHM-Casestudy-ORR-Larotrec_files/figure-docx/unnamed-chunk-45-1.png" id="0" name="Picture"/>
                     <pic:cNvPicPr>
                       <a:picLocks noChangeArrowheads="1" noChangeAspect="1"/>
                     </pic:cNvPicPr>
@@ -13883,7 +13883,7 @@
         <w:rPr>
           <w:rStyle w:val="VerbatimChar"/>
         </w:rPr>
-        <w:t xml:space="preserve">##    Total graph size: 47</w:t>
+        <w:t xml:space="preserve">##    Total graph size: 46</w:t>
       </w:r>
       <w:r>
         <w:br w:type="textWrapping"/>
@@ -14507,7 +14507,7 @@
               <a:graphicData uri="http://schemas.openxmlformats.org/drawingml/2006/picture">
                 <pic:pic>
                   <pic:nvPicPr>
-                    <pic:cNvPr descr="C:/GIT/punta/outputs/01-A-BHM-Casestudy-ORR-Larotrec_files/figure-docx/unnamed-chunk-49-1.png" id="0" name="Picture"/>
+                    <pic:cNvPr descr="/home/bceuser/gsteigs1/GITHUB.COM/punta/outputs/01-A-BHM-Casestudy-ORR-Larotrec_files/figure-docx/unnamed-chunk-49-1.png" id="0" name="Picture"/>
                     <pic:cNvPicPr>
                       <a:picLocks noChangeArrowheads="1" noChangeAspect="1"/>
                     </pic:cNvPicPr>
@@ -15260,7 +15260,7 @@
               <a:graphicData uri="http://schemas.openxmlformats.org/drawingml/2006/picture">
                 <pic:pic>
                   <pic:nvPicPr>
-                    <pic:cNvPr descr="C:/GIT/punta/outputs/01-A-BHM-Casestudy-ORR-Larotrec_files/figure-docx/unnamed-chunk-51-1.png" id="0" name="Picture"/>
+                    <pic:cNvPr descr="/home/bceuser/gsteigs1/GITHUB.COM/punta/outputs/01-A-BHM-Casestudy-ORR-Larotrec_files/figure-docx/unnamed-chunk-51-1.png" id="0" name="Picture"/>
                     <pic:cNvPicPr>
                       <a:picLocks noChangeArrowheads="1" noChangeAspect="1"/>
                     </pic:cNvPicPr>
@@ -15302,7 +15302,7 @@
               <a:graphicData uri="http://schemas.openxmlformats.org/drawingml/2006/picture">
                 <pic:pic>
                   <pic:nvPicPr>
-                    <pic:cNvPr descr="C:/GIT/punta/outputs/01-A-BHM-Casestudy-ORR-Larotrec_files/figure-docx/unnamed-chunk-51-2.png" id="0" name="Picture"/>
+                    <pic:cNvPr descr="/home/bceuser/gsteigs1/GITHUB.COM/punta/outputs/01-A-BHM-Casestudy-ORR-Larotrec_files/figure-docx/unnamed-chunk-51-2.png" id="0" name="Picture"/>
                     <pic:cNvPicPr>
                       <a:picLocks noChangeArrowheads="1" noChangeAspect="1"/>
                     </pic:cNvPicPr>
@@ -15364,7 +15364,7 @@
               <a:graphicData uri="http://schemas.openxmlformats.org/drawingml/2006/picture">
                 <pic:pic>
                   <pic:nvPicPr>
-                    <pic:cNvPr descr="C:/GIT/punta/outputs/01-A-BHM-Casestudy-ORR-Larotrec_files/figure-docx/unnamed-chunk-52-1.png" id="0" name="Picture"/>
+                    <pic:cNvPr descr="/home/bceuser/gsteigs1/GITHUB.COM/punta/outputs/01-A-BHM-Casestudy-ORR-Larotrec_files/figure-docx/unnamed-chunk-52-1.png" id="0" name="Picture"/>
                     <pic:cNvPicPr>
                       <a:picLocks noChangeArrowheads="1" noChangeAspect="1"/>
                     </pic:cNvPicPr>
@@ -15435,14 +15435,14 @@
     <w:tbl>
       <w:tblPr>
         <w:tblStyle w:val="Table"/>
-        <w:tblW w:type="pct" w:w="2847.222222222222"/>
+        <w:tblW w:type="pct" w:w="2916.6666666666665"/>
         <w:tblLook w:firstRow="1"/>
       </w:tblPr>
       <w:tblGrid>
         <w:gridCol w:w="2750"/>
         <w:gridCol w:w="550"/>
         <w:gridCol w:w="550"/>
-        <w:gridCol w:w="660"/>
+        <w:gridCol w:w="770"/>
       </w:tblGrid>
       <w:tr>
         <w:trPr>
@@ -15948,7 +15948,7 @@
         <w:rPr>
           <w:rStyle w:val="VerbatimChar"/>
         </w:rPr>
-        <w:t xml:space="preserve">##    Total graph size: 46</w:t>
+        <w:t xml:space="preserve">##    Total graph size: 45</w:t>
       </w:r>
       <w:r>
         <w:br w:type="textWrapping"/>
@@ -16572,7 +16572,7 @@
               <a:graphicData uri="http://schemas.openxmlformats.org/drawingml/2006/picture">
                 <pic:pic>
                   <pic:nvPicPr>
-                    <pic:cNvPr descr="C:/GIT/punta/outputs/01-A-BHM-Casestudy-ORR-Larotrec_files/figure-docx/unnamed-chunk-57-1.png" id="0" name="Picture"/>
+                    <pic:cNvPr descr="/home/bceuser/gsteigs1/GITHUB.COM/punta/outputs/01-A-BHM-Casestudy-ORR-Larotrec_files/figure-docx/unnamed-chunk-57-1.png" id="0" name="Picture"/>
                     <pic:cNvPicPr>
                       <a:picLocks noChangeArrowheads="1" noChangeAspect="1"/>
                     </pic:cNvPicPr>
@@ -17325,7 +17325,7 @@
               <a:graphicData uri="http://schemas.openxmlformats.org/drawingml/2006/picture">
                 <pic:pic>
                   <pic:nvPicPr>
-                    <pic:cNvPr descr="C:/GIT/punta/outputs/01-A-BHM-Casestudy-ORR-Larotrec_files/figure-docx/unnamed-chunk-59-1.png" id="0" name="Picture"/>
+                    <pic:cNvPr descr="/home/bceuser/gsteigs1/GITHUB.COM/punta/outputs/01-A-BHM-Casestudy-ORR-Larotrec_files/figure-docx/unnamed-chunk-59-1.png" id="0" name="Picture"/>
                     <pic:cNvPicPr>
                       <a:picLocks noChangeArrowheads="1" noChangeAspect="1"/>
                     </pic:cNvPicPr>
@@ -17367,7 +17367,7 @@
               <a:graphicData uri="http://schemas.openxmlformats.org/drawingml/2006/picture">
                 <pic:pic>
                   <pic:nvPicPr>
-                    <pic:cNvPr descr="C:/GIT/punta/outputs/01-A-BHM-Casestudy-ORR-Larotrec_files/figure-docx/unnamed-chunk-59-2.png" id="0" name="Picture"/>
+                    <pic:cNvPr descr="/home/bceuser/gsteigs1/GITHUB.COM/punta/outputs/01-A-BHM-Casestudy-ORR-Larotrec_files/figure-docx/unnamed-chunk-59-2.png" id="0" name="Picture"/>
                     <pic:cNvPicPr>
                       <a:picLocks noChangeArrowheads="1" noChangeAspect="1"/>
                     </pic:cNvPicPr>
@@ -17429,7 +17429,7 @@
               <a:graphicData uri="http://schemas.openxmlformats.org/drawingml/2006/picture">
                 <pic:pic>
                   <pic:nvPicPr>
-                    <pic:cNvPr descr="C:/GIT/punta/outputs/01-A-BHM-Casestudy-ORR-Larotrec_files/figure-docx/unnamed-chunk-60-1.png" id="0" name="Picture"/>
+                    <pic:cNvPr descr="/home/bceuser/gsteigs1/GITHUB.COM/punta/outputs/01-A-BHM-Casestudy-ORR-Larotrec_files/figure-docx/unnamed-chunk-60-1.png" id="0" name="Picture"/>
                     <pic:cNvPicPr>
                       <a:picLocks noChangeArrowheads="1" noChangeAspect="1"/>
                     </pic:cNvPicPr>
@@ -17534,7 +17534,7 @@
         <w:rPr>
           <w:rStyle w:val="VerbatimChar"/>
         </w:rPr>
-        <w:t xml:space="preserve">##    Total graph size: 47</w:t>
+        <w:t xml:space="preserve">##    Total graph size: 46</w:t>
       </w:r>
       <w:r>
         <w:br w:type="textWrapping"/>
@@ -18158,7 +18158,7 @@
               <a:graphicData uri="http://schemas.openxmlformats.org/drawingml/2006/picture">
                 <pic:pic>
                   <pic:nvPicPr>
-                    <pic:cNvPr descr="C:/GIT/punta/outputs/01-A-BHM-Casestudy-ORR-Larotrec_files/figure-docx/unnamed-chunk-64-1.png" id="0" name="Picture"/>
+                    <pic:cNvPr descr="/home/bceuser/gsteigs1/GITHUB.COM/punta/outputs/01-A-BHM-Casestudy-ORR-Larotrec_files/figure-docx/unnamed-chunk-64-1.png" id="0" name="Picture"/>
                     <pic:cNvPicPr>
                       <a:picLocks noChangeArrowheads="1" noChangeAspect="1"/>
                     </pic:cNvPicPr>
@@ -18911,7 +18911,7 @@
               <a:graphicData uri="http://schemas.openxmlformats.org/drawingml/2006/picture">
                 <pic:pic>
                   <pic:nvPicPr>
-                    <pic:cNvPr descr="C:/GIT/punta/outputs/01-A-BHM-Casestudy-ORR-Larotrec_files/figure-docx/unnamed-chunk-66-1.png" id="0" name="Picture"/>
+                    <pic:cNvPr descr="/home/bceuser/gsteigs1/GITHUB.COM/punta/outputs/01-A-BHM-Casestudy-ORR-Larotrec_files/figure-docx/unnamed-chunk-66-1.png" id="0" name="Picture"/>
                     <pic:cNvPicPr>
                       <a:picLocks noChangeArrowheads="1" noChangeAspect="1"/>
                     </pic:cNvPicPr>
@@ -18953,7 +18953,7 @@
               <a:graphicData uri="http://schemas.openxmlformats.org/drawingml/2006/picture">
                 <pic:pic>
                   <pic:nvPicPr>
-                    <pic:cNvPr descr="C:/GIT/punta/outputs/01-A-BHM-Casestudy-ORR-Larotrec_files/figure-docx/unnamed-chunk-66-2.png" id="0" name="Picture"/>
+                    <pic:cNvPr descr="/home/bceuser/gsteigs1/GITHUB.COM/punta/outputs/01-A-BHM-Casestudy-ORR-Larotrec_files/figure-docx/unnamed-chunk-66-2.png" id="0" name="Picture"/>
                     <pic:cNvPicPr>
                       <a:picLocks noChangeArrowheads="1" noChangeAspect="1"/>
                     </pic:cNvPicPr>
@@ -19015,7 +19015,7 @@
               <a:graphicData uri="http://schemas.openxmlformats.org/drawingml/2006/picture">
                 <pic:pic>
                   <pic:nvPicPr>
-                    <pic:cNvPr descr="C:/GIT/punta/outputs/01-A-BHM-Casestudy-ORR-Larotrec_files/figure-docx/unnamed-chunk-67-1.png" id="0" name="Picture"/>
+                    <pic:cNvPr descr="/home/bceuser/gsteigs1/GITHUB.COM/punta/outputs/01-A-BHM-Casestudy-ORR-Larotrec_files/figure-docx/unnamed-chunk-67-1.png" id="0" name="Picture"/>
                     <pic:cNvPicPr>
                       <a:picLocks noChangeArrowheads="1" noChangeAspect="1"/>
                     </pic:cNvPicPr>
@@ -19120,7 +19120,7 @@
         <w:rPr>
           <w:rStyle w:val="VerbatimChar"/>
         </w:rPr>
-        <w:t xml:space="preserve">##    Total graph size: 47</w:t>
+        <w:t xml:space="preserve">##    Total graph size: 46</w:t>
       </w:r>
       <w:r>
         <w:br w:type="textWrapping"/>
@@ -19744,7 +19744,7 @@
               <a:graphicData uri="http://schemas.openxmlformats.org/drawingml/2006/picture">
                 <pic:pic>
                   <pic:nvPicPr>
-                    <pic:cNvPr descr="C:/GIT/punta/outputs/01-A-BHM-Casestudy-ORR-Larotrec_files/figure-docx/unnamed-chunk-71-1.png" id="0" name="Picture"/>
+                    <pic:cNvPr descr="/home/bceuser/gsteigs1/GITHUB.COM/punta/outputs/01-A-BHM-Casestudy-ORR-Larotrec_files/figure-docx/unnamed-chunk-71-1.png" id="0" name="Picture"/>
                     <pic:cNvPicPr>
                       <a:picLocks noChangeArrowheads="1" noChangeAspect="1"/>
                     </pic:cNvPicPr>
@@ -20497,7 +20497,7 @@
               <a:graphicData uri="http://schemas.openxmlformats.org/drawingml/2006/picture">
                 <pic:pic>
                   <pic:nvPicPr>
-                    <pic:cNvPr descr="C:/GIT/punta/outputs/01-A-BHM-Casestudy-ORR-Larotrec_files/figure-docx/unnamed-chunk-73-1.png" id="0" name="Picture"/>
+                    <pic:cNvPr descr="/home/bceuser/gsteigs1/GITHUB.COM/punta/outputs/01-A-BHM-Casestudy-ORR-Larotrec_files/figure-docx/unnamed-chunk-73-1.png" id="0" name="Picture"/>
                     <pic:cNvPicPr>
                       <a:picLocks noChangeArrowheads="1" noChangeAspect="1"/>
                     </pic:cNvPicPr>
@@ -20539,7 +20539,7 @@
               <a:graphicData uri="http://schemas.openxmlformats.org/drawingml/2006/picture">
                 <pic:pic>
                   <pic:nvPicPr>
-                    <pic:cNvPr descr="C:/GIT/punta/outputs/01-A-BHM-Casestudy-ORR-Larotrec_files/figure-docx/unnamed-chunk-73-2.png" id="0" name="Picture"/>
+                    <pic:cNvPr descr="/home/bceuser/gsteigs1/GITHUB.COM/punta/outputs/01-A-BHM-Casestudy-ORR-Larotrec_files/figure-docx/unnamed-chunk-73-2.png" id="0" name="Picture"/>
                     <pic:cNvPicPr>
                       <a:picLocks noChangeArrowheads="1" noChangeAspect="1"/>
                     </pic:cNvPicPr>
@@ -20601,7 +20601,7 @@
               <a:graphicData uri="http://schemas.openxmlformats.org/drawingml/2006/picture">
                 <pic:pic>
                   <pic:nvPicPr>
-                    <pic:cNvPr descr="C:/GIT/punta/outputs/01-A-BHM-Casestudy-ORR-Larotrec_files/figure-docx/unnamed-chunk-74-1.png" id="0" name="Picture"/>
+                    <pic:cNvPr descr="/home/bceuser/gsteigs1/GITHUB.COM/punta/outputs/01-A-BHM-Casestudy-ORR-Larotrec_files/figure-docx/unnamed-chunk-74-1.png" id="0" name="Picture"/>
                     <pic:cNvPicPr>
                       <a:picLocks noChangeArrowheads="1" noChangeAspect="1"/>
                     </pic:cNvPicPr>
@@ -20668,14 +20668,14 @@
         <w:tblLook w:firstRow="1"/>
       </w:tblPr>
       <w:tblGrid>
-        <w:gridCol w:w="2640"/>
-        <w:gridCol w:w="792"/>
-        <w:gridCol w:w="704"/>
-        <w:gridCol w:w="704"/>
-        <w:gridCol w:w="704"/>
-        <w:gridCol w:w="704"/>
-        <w:gridCol w:w="704"/>
-        <w:gridCol w:w="968"/>
+        <w:gridCol w:w="2731"/>
+        <w:gridCol w:w="819"/>
+        <w:gridCol w:w="728"/>
+        <w:gridCol w:w="728"/>
+        <w:gridCol w:w="728"/>
+        <w:gridCol w:w="728"/>
+        <w:gridCol w:w="728"/>
+        <w:gridCol w:w="728"/>
       </w:tblGrid>
       <w:tr>
         <w:trPr>
@@ -20813,7 +20813,7 @@
               <w:jc w:val="left"/>
             </w:pPr>
             <w:r>
-              <w:t xml:space="preserve">CrI.range</w:t>
+              <w:t xml:space="preserve">CrIR</w:t>
             </w:r>
           </w:p>
         </w:tc>
@@ -21653,14 +21653,14 @@
         <w:tblLook w:firstRow="1"/>
       </w:tblPr>
       <w:tblGrid>
-        <w:gridCol w:w="2640"/>
-        <w:gridCol w:w="792"/>
-        <w:gridCol w:w="704"/>
-        <w:gridCol w:w="704"/>
-        <w:gridCol w:w="704"/>
-        <w:gridCol w:w="704"/>
-        <w:gridCol w:w="704"/>
-        <w:gridCol w:w="968"/>
+        <w:gridCol w:w="2731"/>
+        <w:gridCol w:w="819"/>
+        <w:gridCol w:w="728"/>
+        <w:gridCol w:w="728"/>
+        <w:gridCol w:w="728"/>
+        <w:gridCol w:w="728"/>
+        <w:gridCol w:w="728"/>
+        <w:gridCol w:w="728"/>
       </w:tblGrid>
       <w:tr>
         <w:trPr>
@@ -21798,7 +21798,7 @@
               <w:jc w:val="left"/>
             </w:pPr>
             <w:r>
-              <w:t xml:space="preserve">CrI.range</w:t>
+              <w:t xml:space="preserve">CrIR</w:t>
             </w:r>
           </w:p>
         </w:tc>
@@ -22634,20 +22634,20 @@
     <w:tbl>
       <w:tblPr>
         <w:tblStyle w:val="Table"/>
-        <w:tblW w:type="pct" w:w="4999.999999999999"/>
+        <w:tblW w:type="pct" w:w="4999.999999999998"/>
         <w:tblLook w:firstRow="1"/>
       </w:tblPr>
       <w:tblGrid>
-        <w:gridCol w:w="2329"/>
-        <w:gridCol w:w="621"/>
-        <w:gridCol w:w="621"/>
-        <w:gridCol w:w="621"/>
-        <w:gridCol w:w="621"/>
-        <w:gridCol w:w="621"/>
-        <w:gridCol w:w="621"/>
-        <w:gridCol w:w="621"/>
-        <w:gridCol w:w="621"/>
-        <w:gridCol w:w="621"/>
+        <w:gridCol w:w="2306"/>
+        <w:gridCol w:w="615"/>
+        <w:gridCol w:w="615"/>
+        <w:gridCol w:w="615"/>
+        <w:gridCol w:w="615"/>
+        <w:gridCol w:w="615"/>
+        <w:gridCol w:w="615"/>
+        <w:gridCol w:w="615"/>
+        <w:gridCol w:w="615"/>
+        <w:gridCol w:w="692"/>
       </w:tblGrid>
       <w:tr>
         <w:trPr>
@@ -25087,7 +25087,7 @@
         <w:rPr>
           <w:rStyle w:val="VerbatimChar"/>
         </w:rPr>
-        <w:t xml:space="preserve">## [1] "C:/GIT/punta"</w:t>
+        <w:t xml:space="preserve">## [1] "/home/bceuser/gsteigs1/GITHUB.COM/punta"</w:t>
       </w:r>
     </w:p>
     <w:p>
@@ -25098,7 +25098,7 @@
         <w:rPr>
           <w:rStyle w:val="VerbatimChar"/>
         </w:rPr>
-        <w:t xml:space="preserve">## R version 3.4.2 (2017-09-28)</w:t>
+        <w:t xml:space="preserve">## R version 3.5.3 (2019-03-11)</w:t>
       </w:r>
       <w:r>
         <w:br w:type="textWrapping"/>
@@ -25107,7 +25107,7 @@
         <w:rPr>
           <w:rStyle w:val="VerbatimChar"/>
         </w:rPr>
-        <w:t xml:space="preserve">## Platform: x86_64-w64-mingw32/x64 (64-bit)</w:t>
+        <w:t xml:space="preserve">## Platform: x86_64-pc-linux-gnu (64-bit)</w:t>
       </w:r>
       <w:r>
         <w:br w:type="textWrapping"/>
@@ -25116,7 +25116,7 @@
         <w:rPr>
           <w:rStyle w:val="VerbatimChar"/>
         </w:rPr>
-        <w:t xml:space="preserve">## Running under: Windows 10 x64 (build 17763)</w:t>
+        <w:t xml:space="preserve">## Running under: Red Hat Enterprise Linux</w:t>
       </w:r>
       <w:r>
         <w:br w:type="textWrapping"/>
@@ -25143,6 +25143,15 @@
         <w:rPr>
           <w:rStyle w:val="VerbatimChar"/>
         </w:rPr>
+        <w:t xml:space="preserve">## BLAS/LAPACK: /usr/lib64/libopenblas-r0.3.3.so</w:t>
+      </w:r>
+      <w:r>
+        <w:br w:type="textWrapping"/>
+      </w:r>
+      <w:r>
+        <w:rPr>
+          <w:rStyle w:val="VerbatimChar"/>
+        </w:rPr>
         <w:t xml:space="preserve">## </w:t>
       </w:r>
       <w:r>
@@ -25161,7 +25170,7 @@
         <w:rPr>
           <w:rStyle w:val="VerbatimChar"/>
         </w:rPr>
-        <w:t xml:space="preserve">## [1] LC_COLLATE=English_United Kingdom.1252 </w:t>
+        <w:t xml:space="preserve">##  [1] LC_CTYPE=en_US.UTF-8       LC_NUMERIC=C              </w:t>
       </w:r>
       <w:r>
         <w:br w:type="textWrapping"/>
@@ -25170,7 +25179,7 @@
         <w:rPr>
           <w:rStyle w:val="VerbatimChar"/>
         </w:rPr>
-        <w:t xml:space="preserve">## [2] LC_CTYPE=English_United Kingdom.1252   </w:t>
+        <w:t xml:space="preserve">##  [3] LC_TIME=en_US.UTF-8        LC_COLLATE=en_US.UTF-8    </w:t>
       </w:r>
       <w:r>
         <w:br w:type="textWrapping"/>
@@ -25179,7 +25188,7 @@
         <w:rPr>
           <w:rStyle w:val="VerbatimChar"/>
         </w:rPr>
-        <w:t xml:space="preserve">## [3] LC_MONETARY=English_United Kingdom.1252</w:t>
+        <w:t xml:space="preserve">##  [5] LC_MONETARY=en_US.UTF-8    LC_MESSAGES=en_US.UTF-8   </w:t>
       </w:r>
       <w:r>
         <w:br w:type="textWrapping"/>
@@ -25188,7 +25197,7 @@
         <w:rPr>
           <w:rStyle w:val="VerbatimChar"/>
         </w:rPr>
-        <w:t xml:space="preserve">## [4] LC_NUMERIC=C                           </w:t>
+        <w:t xml:space="preserve">##  [7] LC_PAPER=en_US.UTF-8       LC_NAME=C                 </w:t>
       </w:r>
       <w:r>
         <w:br w:type="textWrapping"/>
@@ -25197,7 +25206,16 @@
         <w:rPr>
           <w:rStyle w:val="VerbatimChar"/>
         </w:rPr>
-        <w:t xml:space="preserve">## [5] LC_TIME=English_United Kingdom.1252    </w:t>
+        <w:t xml:space="preserve">##  [9] LC_ADDRESS=C               LC_TELEPHONE=C            </w:t>
+      </w:r>
+      <w:r>
+        <w:br w:type="textWrapping"/>
+      </w:r>
+      <w:r>
+        <w:rPr>
+          <w:rStyle w:val="VerbatimChar"/>
+        </w:rPr>
+        <w:t xml:space="preserve">## [11] LC_MEASUREMENT=en_US.UTF-8 LC_IDENTIFICATION=C       </w:t>
       </w:r>
       <w:r>
         <w:br w:type="textWrapping"/>
@@ -25251,7 +25269,7 @@
         <w:rPr>
           <w:rStyle w:val="VerbatimChar"/>
         </w:rPr>
-        <w:t xml:space="preserve">## [1] ggplot2_2.2.1  R2jags_0.5-7   rjags_4-6      coda_0.19-3    reshape2_1.4.2</w:t>
+        <w:t xml:space="preserve">## [1] ggplot2_3.2.1  R2jags_0.5-7   rjags_4-8      coda_0.19-2   </w:t>
       </w:r>
       <w:r>
         <w:br w:type="textWrapping"/>
@@ -25260,7 +25278,7 @@
         <w:rPr>
           <w:rStyle w:val="VerbatimChar"/>
         </w:rPr>
-        <w:t xml:space="preserve">## [6] dplyr_0.8.0.1  readxl_1.3.1  </w:t>
+        <w:t xml:space="preserve">## [5] reshape2_1.4.3 dplyr_0.8.3    readxl_1.3.1   rocheBCE_2.4  </w:t>
       </w:r>
       <w:r>
         <w:br w:type="textWrapping"/>
@@ -25287,7 +25305,7 @@
         <w:rPr>
           <w:rStyle w:val="VerbatimChar"/>
         </w:rPr>
-        <w:t xml:space="preserve">##  [1] Rcpp_1.0.1       cellranger_1.1.0 pillar_1.4.3     compiler_3.4.2  </w:t>
+        <w:t xml:space="preserve">##  [1] Rcpp_1.0.2       cellranger_1.1.0 pillar_1.4.2     compiler_3.5.3  </w:t>
       </w:r>
       <w:r>
         <w:br w:type="textWrapping"/>
@@ -25296,7 +25314,7 @@
         <w:rPr>
           <w:rStyle w:val="VerbatimChar"/>
         </w:rPr>
-        <w:t xml:space="preserve">##  [5] plyr_1.8.4       tools_3.4.2      boot_1.3-24      digest_0.6.12   </w:t>
+        <w:t xml:space="preserve">##  [5] plyr_1.8.4       tools_3.5.3      boot_1.3-20      digest_0.6.21   </w:t>
       </w:r>
       <w:r>
         <w:br w:type="textWrapping"/>
@@ -25305,7 +25323,7 @@
         <w:rPr>
           <w:rStyle w:val="VerbatimChar"/>
         </w:rPr>
-        <w:t xml:space="preserve">##  [9] evaluate_0.14    tibble_2.1.1     gtable_0.2.0     lattice_0.20-35 </w:t>
+        <w:t xml:space="preserve">##  [9] evaluate_0.14    tibble_2.1.3     gtable_0.3.0     lattice_0.20-38 </w:t>
       </w:r>
       <w:r>
         <w:br w:type="textWrapping"/>
@@ -25314,7 +25332,7 @@
         <w:rPr>
           <w:rStyle w:val="VerbatimChar"/>
         </w:rPr>
-        <w:t xml:space="preserve">## [13] pkgconfig_2.0.3  rlang_0.3.4      yaml_2.2.0       parallel_3.4.2  </w:t>
+        <w:t xml:space="preserve">## [13] pkgconfig_2.0.3  rlang_0.4.0      yaml_2.2.0       parallel_3.5.3  </w:t>
       </w:r>
       <w:r>
         <w:br w:type="textWrapping"/>
@@ -25323,7 +25341,7 @@
         <w:rPr>
           <w:rStyle w:val="VerbatimChar"/>
         </w:rPr>
-        <w:t xml:space="preserve">## [17] xfun_0.12        stringr_1.4.0    knitr_1.28       grid_3.4.2      </w:t>
+        <w:t xml:space="preserve">## [17] xfun_0.7         withr_2.1.2      stringr_1.4.0    knitr_1.23      </w:t>
       </w:r>
       <w:r>
         <w:br w:type="textWrapping"/>
@@ -25332,7 +25350,7 @@
         <w:rPr>
           <w:rStyle w:val="VerbatimChar"/>
         </w:rPr>
-        <w:t xml:space="preserve">## [21] tidyselect_0.2.5 glue_1.3.1       R6_2.2.2         rmarkdown_2.1   </w:t>
+        <w:t xml:space="preserve">## [21] grid_3.5.3       tidyselect_0.2.5 glue_1.3.1       R6_2.4.0        </w:t>
       </w:r>
       <w:r>
         <w:br w:type="textWrapping"/>
@@ -25341,7 +25359,7 @@
         <w:rPr>
           <w:rStyle w:val="VerbatimChar"/>
         </w:rPr>
-        <w:t xml:space="preserve">## [25] pander_0.6.1     purrr_0.3.2      magrittr_1.5     scales_0.5.0    </w:t>
+        <w:t xml:space="preserve">## [25] rmarkdown_1.12   pander_0.6.3     purrr_0.3.2      magrittr_1.5    </w:t>
       </w:r>
       <w:r>
         <w:br w:type="textWrapping"/>
@@ -25350,7 +25368,7 @@
         <w:rPr>
           <w:rStyle w:val="VerbatimChar"/>
         </w:rPr>
-        <w:t xml:space="preserve">## [29] htmltools_0.3.6  R2WinBUGS_2.1-21 assertthat_0.2.0 abind_1.4-5     </w:t>
+        <w:t xml:space="preserve">## [29] scales_1.0.0     htmltools_0.3.6  R2WinBUGS_2.1-21 assertthat_0.2.1</w:t>
       </w:r>
       <w:r>
         <w:br w:type="textWrapping"/>
@@ -25359,7 +25377,7 @@
         <w:rPr>
           <w:rStyle w:val="VerbatimChar"/>
         </w:rPr>
-        <w:t xml:space="preserve">## [33] colorspace_1.3-2 labeling_0.3     stringi_1.4.3    lazyeval_0.2.1  </w:t>
+        <w:t xml:space="preserve">## [33] abind_1.4-5      colorspace_1.4-1 labeling_0.3     stringi_1.4.3   </w:t>
       </w:r>
       <w:r>
         <w:br w:type="textWrapping"/>
@@ -25368,7 +25386,7 @@
         <w:rPr>
           <w:rStyle w:val="VerbatimChar"/>
         </w:rPr>
-        <w:t xml:space="preserve">## [37] munsell_0.4.3    crayon_1.3.4</w:t>
+        <w:t xml:space="preserve">## [37] lazyeval_0.2.2   munsell_0.5.0    crayon_1.3.4</w:t>
       </w:r>
     </w:p>
     <w:sectPr>

</xml_diff>